<commit_message>
committing all files as of 07.16.2017 at 12.00.00EST
</commit_message>
<xml_diff>
--- a/JLF System Setup Notes - as of 07.16.2017 at 09.29.00EST.docx
+++ b/JLF System Setup Notes - as of 07.16.2017 at 09.29.00EST.docx
@@ -216,6 +216,639 @@
     </w:p>
     <w:p>
       <w:pPr>
+        <w:rPr>
+          <w:rFonts w:ascii="Verdana" w:eastAsia="Times New Roman" w:hAnsi="Verdana"/>
+          <w:color w:val="2C2C2C"/>
+          <w:shd w:val="clear" w:color="auto" w:fill="FCFCFC"/>
+        </w:rPr>
+      </w:pPr>
+    </w:p>
+    <w:p>
+      <w:pPr>
+        <w:pStyle w:val="ListParagraph"/>
+        <w:numPr>
+          <w:ilvl w:val="0"/>
+          <w:numId w:val="2"/>
+        </w:numPr>
+        <w:rPr>
+          <w:rFonts w:eastAsia="Times New Roman" w:cs="Arial"/>
+          <w:color w:val="2C2C2C"/>
+          <w:shd w:val="clear" w:color="auto" w:fill="FCFCFC"/>
+        </w:rPr>
+      </w:pPr>
+      <w:r>
+        <w:rPr>
+          <w:rFonts w:eastAsia="Times New Roman" w:cs="Arial"/>
+          <w:color w:val="2C2C2C"/>
+          <w:shd w:val="clear" w:color="auto" w:fill="FCFCFC"/>
+        </w:rPr>
+        <w:t>To get rid of blinking cursor in Sublime:</w:t>
+      </w:r>
+    </w:p>
+    <w:p>
+      <w:pPr>
+        <w:pStyle w:val="ListParagraph"/>
+        <w:rPr>
+          <w:rFonts w:eastAsia="Times New Roman" w:cs="Arial"/>
+          <w:color w:val="2C2C2C"/>
+          <w:shd w:val="clear" w:color="auto" w:fill="FCFCFC"/>
+        </w:rPr>
+      </w:pPr>
+      <w:r>
+        <w:rPr>
+          <w:rFonts w:eastAsia="Times New Roman" w:cs="Arial"/>
+          <w:color w:val="2C2C2C"/>
+          <w:shd w:val="clear" w:color="auto" w:fill="FCFCFC"/>
+        </w:rPr>
+        <w:t xml:space="preserve">Reference 1 of 2:  </w:t>
+      </w:r>
+      <w:hyperlink r:id="rId9" w:history="1">
+        <w:r>
+          <w:rPr>
+            <w:rStyle w:val="Hyperlink"/>
+            <w:rFonts w:eastAsia="Times New Roman" w:cs="Arial"/>
+            <w:shd w:val="clear" w:color="auto" w:fill="FCFCFC"/>
+          </w:rPr>
+          <w:t>https://forum.sublimetext.com/t/sublime-3-how-to-change-blinking-cursor-style-win32/11273</w:t>
+        </w:r>
+      </w:hyperlink>
+      <w:r>
+        <w:rPr>
+          <w:rFonts w:eastAsia="Times New Roman" w:cs="Arial"/>
+          <w:color w:val="2C2C2C"/>
+          <w:shd w:val="clear" w:color="auto" w:fill="FCFCFC"/>
+        </w:rPr>
+        <w:t xml:space="preserve"> </w:t>
+      </w:r>
+    </w:p>
+    <w:p>
+      <w:pPr>
+        <w:pStyle w:val="ListParagraph"/>
+        <w:rPr>
+          <w:rFonts w:eastAsia="Times New Roman" w:cs="Arial"/>
+          <w:color w:val="2C2C2C"/>
+          <w:shd w:val="clear" w:color="auto" w:fill="FCFCFC"/>
+        </w:rPr>
+      </w:pPr>
+      <w:r>
+        <w:rPr>
+          <w:rFonts w:eastAsia="Times New Roman" w:cs="Arial"/>
+          <w:color w:val="2C2C2C"/>
+          <w:shd w:val="clear" w:color="auto" w:fill="FCFCFC"/>
+        </w:rPr>
+        <w:t>Reference</w:t>
+      </w:r>
+      <w:r>
+        <w:rPr>
+          <w:rFonts w:eastAsia="Times New Roman" w:cs="Arial"/>
+          <w:color w:val="2C2C2C"/>
+          <w:shd w:val="clear" w:color="auto" w:fill="FCFCFC"/>
+        </w:rPr>
+        <w:t xml:space="preserve"> 2 of 2</w:t>
+      </w:r>
+      <w:r>
+        <w:rPr>
+          <w:rFonts w:eastAsia="Times New Roman" w:cs="Arial"/>
+          <w:color w:val="2C2C2C"/>
+          <w:shd w:val="clear" w:color="auto" w:fill="FCFCFC"/>
+        </w:rPr>
+        <w:t>:</w:t>
+      </w:r>
+      <w:r>
+        <w:rPr>
+          <w:rFonts w:eastAsia="Times New Roman" w:cs="Arial"/>
+          <w:color w:val="2C2C2C"/>
+          <w:shd w:val="clear" w:color="auto" w:fill="FCFCFC"/>
+        </w:rPr>
+        <w:t xml:space="preserve">  </w:t>
+      </w:r>
+      <w:hyperlink r:id="rId10" w:history="1">
+        <w:r>
+          <w:rPr>
+            <w:rStyle w:val="Hyperlink"/>
+            <w:rFonts w:eastAsia="Times New Roman" w:cs="Arial"/>
+            <w:shd w:val="clear" w:color="auto" w:fill="FCFCFC"/>
+          </w:rPr>
+          <w:t>https://www.granneman.com/webdev/editors/sublime-text/configuring-sublime-text/</w:t>
+        </w:r>
+      </w:hyperlink>
+    </w:p>
+    <w:p>
+      <w:pPr>
+        <w:pStyle w:val="ListParagraph"/>
+        <w:rPr>
+          <w:rFonts w:eastAsia="Times New Roman" w:cs="Arial"/>
+          <w:color w:val="2C2C2C"/>
+          <w:shd w:val="clear" w:color="auto" w:fill="FCFCFC"/>
+        </w:rPr>
+      </w:pPr>
+    </w:p>
+    <w:p>
+      <w:pPr>
+        <w:pStyle w:val="ListParagraph"/>
+        <w:numPr>
+          <w:ilvl w:val="0"/>
+          <w:numId w:val="11"/>
+        </w:numPr>
+        <w:rPr>
+          <w:rFonts w:eastAsia="Times New Roman" w:cs="Arial"/>
+          <w:color w:val="2C2C2C"/>
+          <w:shd w:val="clear" w:color="auto" w:fill="FCFCFC"/>
+        </w:rPr>
+      </w:pPr>
+      <w:r>
+        <w:rPr>
+          <w:rFonts w:eastAsia="Times New Roman" w:cs="Arial"/>
+          <w:color w:val="2C2C2C"/>
+          <w:shd w:val="clear" w:color="auto" w:fill="FCFCFC"/>
+        </w:rPr>
+        <w:t xml:space="preserve">Open Preferences, Default Settings and copy </w:t>
+      </w:r>
+    </w:p>
+    <w:p>
+      <w:pPr>
+        <w:pStyle w:val="ListParagraph"/>
+        <w:ind w:left="1080"/>
+        <w:rPr>
+          <w:rFonts w:eastAsia="Times New Roman" w:cs="Arial"/>
+          <w:color w:val="2C2C2C"/>
+          <w:shd w:val="clear" w:color="auto" w:fill="FCFCFC"/>
+        </w:rPr>
+      </w:pPr>
+    </w:p>
+    <w:p>
+      <w:pPr>
+        <w:ind w:left="360" w:firstLine="720"/>
+        <w:rPr>
+          <w:rFonts w:ascii="Helvetica" w:eastAsia="Times New Roman" w:hAnsi="Helvetica"/>
+          <w:color w:val="222222"/>
+          <w:sz w:val="21"/>
+          <w:szCs w:val="21"/>
+          <w:shd w:val="clear" w:color="auto" w:fill="FFFFFF"/>
+        </w:rPr>
+      </w:pPr>
+      <w:r>
+        <w:rPr>
+          <w:rFonts w:ascii="Helvetica" w:eastAsia="Times New Roman" w:hAnsi="Helvetica"/>
+          <w:color w:val="222222"/>
+          <w:sz w:val="21"/>
+          <w:szCs w:val="21"/>
+          <w:shd w:val="clear" w:color="auto" w:fill="FFFFFF"/>
+        </w:rPr>
+        <w:t>"caret_style": "smooth",</w:t>
+      </w:r>
+    </w:p>
+    <w:p>
+      <w:pPr>
+        <w:ind w:left="360" w:firstLine="720"/>
+        <w:rPr>
+          <w:rFonts w:ascii="Helvetica" w:eastAsia="Times New Roman" w:hAnsi="Helvetica"/>
+          <w:color w:val="222222"/>
+          <w:sz w:val="21"/>
+          <w:szCs w:val="21"/>
+          <w:shd w:val="clear" w:color="auto" w:fill="FFFFFF"/>
+        </w:rPr>
+      </w:pPr>
+    </w:p>
+    <w:p>
+      <w:pPr>
+        <w:ind w:left="360" w:firstLine="720"/>
+        <w:rPr>
+          <w:rFonts w:ascii="Helvetica" w:eastAsia="Times New Roman" w:hAnsi="Helvetica"/>
+          <w:color w:val="222222"/>
+          <w:sz w:val="21"/>
+          <w:szCs w:val="21"/>
+          <w:shd w:val="clear" w:color="auto" w:fill="FFFFFF"/>
+        </w:rPr>
+      </w:pPr>
+      <w:r>
+        <w:rPr>
+          <w:rFonts w:ascii="Helvetica" w:eastAsia="Times New Roman" w:hAnsi="Helvetica"/>
+          <w:color w:val="222222"/>
+          <w:sz w:val="21"/>
+          <w:szCs w:val="21"/>
+          <w:shd w:val="clear" w:color="auto" w:fill="FFFFFF"/>
+        </w:rPr>
+        <w:t>into [personal/user] settings</w:t>
+      </w:r>
+    </w:p>
+    <w:p>
+      <w:pPr>
+        <w:ind w:left="360" w:firstLine="720"/>
+        <w:rPr>
+          <w:rFonts w:ascii="Helvetica" w:eastAsia="Times New Roman" w:hAnsi="Helvetica"/>
+          <w:color w:val="222222"/>
+          <w:sz w:val="21"/>
+          <w:szCs w:val="21"/>
+          <w:shd w:val="clear" w:color="auto" w:fill="FFFFFF"/>
+        </w:rPr>
+      </w:pPr>
+    </w:p>
+    <w:p>
+      <w:pPr>
+        <w:ind w:left="360" w:firstLine="720"/>
+        <w:rPr>
+          <w:rFonts w:ascii="Helvetica" w:eastAsia="Times New Roman" w:hAnsi="Helvetica"/>
+          <w:color w:val="222222"/>
+          <w:sz w:val="21"/>
+          <w:szCs w:val="21"/>
+          <w:shd w:val="clear" w:color="auto" w:fill="FFFFFF"/>
+        </w:rPr>
+      </w:pPr>
+    </w:p>
+    <w:p>
+      <w:pPr>
+        <w:ind w:left="360" w:firstLine="720"/>
+        <w:rPr>
+          <w:rFonts w:eastAsia="Times New Roman"/>
+        </w:rPr>
+      </w:pPr>
+      <w:r>
+        <w:rPr>
+          <w:rFonts w:ascii="Helvetica" w:eastAsia="Times New Roman" w:hAnsi="Helvetica"/>
+          <w:color w:val="222222"/>
+          <w:sz w:val="21"/>
+          <w:szCs w:val="21"/>
+          <w:shd w:val="clear" w:color="auto" w:fill="FFFFFF"/>
+        </w:rPr>
+        <w:t>Then, in [personal/user] settings, change to “caret_style”: “solid”,</w:t>
+      </w:r>
+    </w:p>
+    <w:p>
+      <w:pPr>
+        <w:pStyle w:val="ListParagraph"/>
+        <w:ind w:left="1080"/>
+        <w:rPr>
+          <w:rFonts w:eastAsia="Times New Roman" w:cs="Arial"/>
+          <w:color w:val="2C2C2C"/>
+          <w:shd w:val="clear" w:color="auto" w:fill="FCFCFC"/>
+        </w:rPr>
+      </w:pPr>
+    </w:p>
+    <w:p>
+      <w:pPr>
+        <w:pStyle w:val="ListParagraph"/>
+        <w:rPr>
+          <w:rFonts w:eastAsia="Times New Roman" w:cs="Arial"/>
+          <w:color w:val="2C2C2C"/>
+          <w:shd w:val="clear" w:color="auto" w:fill="FCFCFC"/>
+        </w:rPr>
+      </w:pPr>
+    </w:p>
+    <w:p>
+      <w:pPr>
+        <w:pStyle w:val="Heading3"/>
+        <w:spacing w:before="300" w:beforeAutospacing="0" w:after="150" w:afterAutospacing="0"/>
+        <w:ind w:firstLine="720"/>
+        <w:rPr>
+          <w:rFonts w:ascii="Impact" w:eastAsia="Times New Roman" w:hAnsi="Impact"/>
+          <w:color w:val="333333"/>
+          <w:sz w:val="40"/>
+          <w:szCs w:val="40"/>
+        </w:rPr>
+      </w:pPr>
+      <w:r>
+        <w:rPr>
+          <w:rFonts w:ascii="Impact" w:eastAsia="Times New Roman" w:hAnsi="Impact"/>
+          <w:color w:val="333333"/>
+          <w:sz w:val="40"/>
+          <w:szCs w:val="40"/>
+        </w:rPr>
+        <w:t>Changing</w:t>
+      </w:r>
+      <w:r>
+        <w:rPr>
+          <w:rStyle w:val="apple-converted-space"/>
+          <w:rFonts w:ascii="Impact" w:eastAsia="Times New Roman" w:hAnsi="Impact"/>
+          <w:color w:val="333333"/>
+          <w:sz w:val="40"/>
+          <w:szCs w:val="40"/>
+        </w:rPr>
+        <w:t> </w:t>
+      </w:r>
+      <w:r>
+        <w:rPr>
+          <w:rStyle w:val="HTMLCode"/>
+          <w:rFonts w:ascii="Menlo" w:hAnsi="Menlo" w:cs="Menlo"/>
+          <w:color w:val="C7254E"/>
+          <w:sz w:val="36"/>
+          <w:szCs w:val="36"/>
+          <w:shd w:val="clear" w:color="auto" w:fill="F9F2F4"/>
+        </w:rPr>
+        <w:t>Preferences.sublime-settings</w:t>
+      </w:r>
+      <w:hyperlink r:id="rId11" w:anchor="toc-top" w:history="1">
+        <w:r>
+          <w:rPr>
+            <w:rStyle w:val="apple-converted-space"/>
+            <w:rFonts w:ascii="Impact" w:eastAsia="Times New Roman" w:hAnsi="Impact"/>
+            <w:color w:val="428BCA"/>
+            <w:sz w:val="32"/>
+            <w:szCs w:val="32"/>
+          </w:rPr>
+          <w:t> </w:t>
+        </w:r>
+        <w:r>
+          <w:rPr>
+            <w:rStyle w:val="Hyperlink"/>
+            <w:rFonts w:ascii="MS Mincho" w:eastAsia="MS Mincho" w:hAnsi="MS Mincho" w:cs="MS Mincho"/>
+            <w:color w:val="428BCA"/>
+            <w:sz w:val="32"/>
+            <w:szCs w:val="32"/>
+          </w:rPr>
+          <w:t>↩</w:t>
+        </w:r>
+      </w:hyperlink>
+    </w:p>
+    <w:p>
+      <w:pPr>
+        <w:pStyle w:val="NormalWeb"/>
+        <w:spacing w:before="0" w:beforeAutospacing="0" w:after="150" w:afterAutospacing="0"/>
+        <w:ind w:left="720"/>
+        <w:rPr>
+          <w:rFonts w:ascii="Lucida Grande" w:hAnsi="Lucida Grande" w:cs="Lucida Grande"/>
+          <w:color w:val="333333"/>
+          <w:sz w:val="26"/>
+          <w:szCs w:val="26"/>
+        </w:rPr>
+      </w:pPr>
+      <w:r>
+        <w:rPr>
+          <w:rFonts w:ascii="Lucida Grande" w:hAnsi="Lucida Grande" w:cs="Lucida Grande"/>
+          <w:color w:val="333333"/>
+          <w:sz w:val="26"/>
+          <w:szCs w:val="26"/>
+        </w:rPr>
+        <w:t>What about other preferences? The easiest way to find the others is to open the default preferences file &amp; copy the thing you want to change from there. Do</w:t>
+      </w:r>
+      <w:r>
+        <w:rPr>
+          <w:rStyle w:val="apple-converted-space"/>
+          <w:rFonts w:ascii="Lucida Grande" w:hAnsi="Lucida Grande" w:cs="Lucida Grande"/>
+          <w:color w:val="333333"/>
+          <w:sz w:val="26"/>
+          <w:szCs w:val="26"/>
+        </w:rPr>
+        <w:t> </w:t>
+      </w:r>
+      <w:r>
+        <w:rPr>
+          <w:rStyle w:val="Strong"/>
+          <w:rFonts w:ascii="Lucida Grande" w:hAnsi="Lucida Grande" w:cs="Lucida Grande"/>
+          <w:color w:val="333333"/>
+          <w:sz w:val="26"/>
+          <w:szCs w:val="26"/>
+        </w:rPr>
+        <w:t>not</w:t>
+      </w:r>
+      <w:r>
+        <w:rPr>
+          <w:rStyle w:val="apple-converted-space"/>
+          <w:rFonts w:ascii="Lucida Grande" w:hAnsi="Lucida Grande" w:cs="Lucida Grande"/>
+          <w:color w:val="333333"/>
+          <w:sz w:val="26"/>
+          <w:szCs w:val="26"/>
+        </w:rPr>
+        <w:t> </w:t>
+      </w:r>
+      <w:r>
+        <w:rPr>
+          <w:rFonts w:ascii="Lucida Grande" w:hAnsi="Lucida Grande" w:cs="Lucida Grande"/>
+          <w:color w:val="333333"/>
+          <w:sz w:val="26"/>
+          <w:szCs w:val="26"/>
+        </w:rPr>
+        <w:t>change the default preferences file!</w:t>
+      </w:r>
+    </w:p>
+    <w:p>
+      <w:pPr>
+        <w:pStyle w:val="NormalWeb"/>
+        <w:spacing w:before="0" w:beforeAutospacing="0" w:after="150" w:afterAutospacing="0"/>
+        <w:ind w:firstLine="720"/>
+        <w:rPr>
+          <w:rFonts w:ascii="Lucida Grande" w:hAnsi="Lucida Grande" w:cs="Lucida Grande"/>
+          <w:color w:val="333333"/>
+          <w:sz w:val="26"/>
+          <w:szCs w:val="26"/>
+        </w:rPr>
+      </w:pPr>
+      <w:r>
+        <w:rPr>
+          <w:rFonts w:ascii="Lucida Grande" w:hAnsi="Lucida Grande" w:cs="Lucida Grande"/>
+          <w:color w:val="333333"/>
+          <w:sz w:val="26"/>
+          <w:szCs w:val="26"/>
+        </w:rPr>
+        <w:t>Open the Sublime Text default settings file:</w:t>
+      </w:r>
+    </w:p>
+    <w:p>
+      <w:pPr>
+        <w:numPr>
+          <w:ilvl w:val="0"/>
+          <w:numId w:val="10"/>
+        </w:numPr>
+        <w:spacing w:before="100" w:beforeAutospacing="1" w:after="100" w:afterAutospacing="1"/>
+        <w:rPr>
+          <w:rFonts w:ascii="Lucida Grande" w:eastAsia="Times New Roman" w:hAnsi="Lucida Grande" w:cs="Lucida Grande"/>
+          <w:color w:val="333333"/>
+          <w:sz w:val="26"/>
+          <w:szCs w:val="26"/>
+        </w:rPr>
+      </w:pPr>
+      <w:r>
+        <w:rPr>
+          <w:rFonts w:ascii="Lucida Grande" w:eastAsia="Times New Roman" w:hAnsi="Lucida Grande" w:cs="Lucida Grande"/>
+          <w:color w:val="333333"/>
+          <w:sz w:val="26"/>
+          <w:szCs w:val="26"/>
+        </w:rPr>
+        <w:t>Mac OS X: Sublime Text 2 &gt; Preferences &gt; Settings - Default</w:t>
+      </w:r>
+    </w:p>
+    <w:p>
+      <w:pPr>
+        <w:numPr>
+          <w:ilvl w:val="0"/>
+          <w:numId w:val="10"/>
+        </w:numPr>
+        <w:spacing w:before="100" w:beforeAutospacing="1" w:after="100" w:afterAutospacing="1"/>
+        <w:rPr>
+          <w:rFonts w:ascii="Lucida Grande" w:eastAsia="Times New Roman" w:hAnsi="Lucida Grande" w:cs="Lucida Grande"/>
+          <w:color w:val="333333"/>
+          <w:sz w:val="26"/>
+          <w:szCs w:val="26"/>
+        </w:rPr>
+      </w:pPr>
+      <w:r>
+        <w:rPr>
+          <w:rFonts w:ascii="Lucida Grande" w:eastAsia="Times New Roman" w:hAnsi="Lucida Grande" w:cs="Lucida Grande"/>
+          <w:color w:val="333333"/>
+          <w:sz w:val="26"/>
+          <w:szCs w:val="26"/>
+        </w:rPr>
+        <w:t>Windows: Preferences &gt; Settings - Default</w:t>
+      </w:r>
+    </w:p>
+    <w:p>
+      <w:pPr>
+        <w:numPr>
+          <w:ilvl w:val="0"/>
+          <w:numId w:val="10"/>
+        </w:numPr>
+        <w:spacing w:before="100" w:beforeAutospacing="1" w:after="100" w:afterAutospacing="1"/>
+        <w:rPr>
+          <w:rFonts w:ascii="Lucida Grande" w:eastAsia="Times New Roman" w:hAnsi="Lucida Grande" w:cs="Lucida Grande"/>
+          <w:color w:val="333333"/>
+          <w:sz w:val="26"/>
+          <w:szCs w:val="26"/>
+        </w:rPr>
+      </w:pPr>
+      <w:r>
+        <w:rPr>
+          <w:rFonts w:ascii="Lucida Grande" w:eastAsia="Times New Roman" w:hAnsi="Lucida Grande" w:cs="Lucida Grande"/>
+          <w:color w:val="333333"/>
+          <w:sz w:val="26"/>
+          <w:szCs w:val="26"/>
+        </w:rPr>
+        <w:t>Linux: Preferences &gt; Settings - Default</w:t>
+      </w:r>
+    </w:p>
+    <w:p>
+      <w:pPr>
+        <w:pStyle w:val="NormalWeb"/>
+        <w:spacing w:before="0" w:beforeAutospacing="0" w:after="150" w:afterAutospacing="0"/>
+        <w:ind w:left="720"/>
+        <w:rPr>
+          <w:rFonts w:ascii="Lucida Grande" w:hAnsi="Lucida Grande" w:cs="Lucida Grande"/>
+          <w:color w:val="333333"/>
+          <w:sz w:val="26"/>
+          <w:szCs w:val="26"/>
+        </w:rPr>
+      </w:pPr>
+      <w:r>
+        <w:rPr>
+          <w:rFonts w:ascii="Lucida Grande" w:hAnsi="Lucida Grande" w:cs="Lucida Grande"/>
+          <w:color w:val="333333"/>
+          <w:sz w:val="26"/>
+          <w:szCs w:val="26"/>
+        </w:rPr>
+        <w:t>A file named</w:t>
+      </w:r>
+      <w:r>
+        <w:rPr>
+          <w:rStyle w:val="apple-converted-space"/>
+          <w:rFonts w:ascii="Lucida Grande" w:hAnsi="Lucida Grande" w:cs="Lucida Grande"/>
+          <w:color w:val="333333"/>
+          <w:sz w:val="26"/>
+          <w:szCs w:val="26"/>
+        </w:rPr>
+        <w:t> </w:t>
+      </w:r>
+      <w:r>
+        <w:rPr>
+          <w:rStyle w:val="HTMLCode"/>
+          <w:rFonts w:ascii="Menlo" w:hAnsi="Menlo" w:cs="Menlo"/>
+          <w:color w:val="C7254E"/>
+          <w:shd w:val="clear" w:color="auto" w:fill="F9F2F4"/>
+        </w:rPr>
+        <w:t>Preferences.sublime-settings</w:t>
+      </w:r>
+      <w:r>
+        <w:rPr>
+          <w:rStyle w:val="apple-converted-space"/>
+          <w:rFonts w:ascii="Lucida Grande" w:hAnsi="Lucida Grande" w:cs="Lucida Grande"/>
+          <w:color w:val="333333"/>
+          <w:sz w:val="26"/>
+          <w:szCs w:val="26"/>
+        </w:rPr>
+        <w:t> </w:t>
+      </w:r>
+      <w:r>
+        <w:rPr>
+          <w:rFonts w:ascii="Lucida Grande" w:hAnsi="Lucida Grande" w:cs="Lucida Grande"/>
+          <w:color w:val="333333"/>
+          <w:sz w:val="26"/>
+          <w:szCs w:val="26"/>
+        </w:rPr>
+        <w:t xml:space="preserve">should open. Yes, it is named the same as your personal settings file, which is confusing. </w:t>
+      </w:r>
+      <w:r>
+        <w:rPr>
+          <w:rFonts w:ascii="Lucida Grande" w:hAnsi="Lucida Grande" w:cs="Lucida Grande"/>
+          <w:color w:val="333333"/>
+          <w:sz w:val="26"/>
+          <w:szCs w:val="26"/>
+        </w:rPr>
+        <w:lastRenderedPageBreak/>
+        <w:t>However, it should be very obvious which is which, as one is long &amp; filled with entries, while the other should be short.</w:t>
+      </w:r>
+    </w:p>
+    <w:p>
+      <w:pPr>
+        <w:pStyle w:val="NormalWeb"/>
+        <w:spacing w:before="0" w:beforeAutospacing="0" w:after="150" w:afterAutospacing="0"/>
+        <w:ind w:left="720"/>
+        <w:rPr>
+          <w:rFonts w:ascii="Lucida Grande" w:hAnsi="Lucida Grande" w:cs="Lucida Grande"/>
+          <w:color w:val="333333"/>
+          <w:sz w:val="26"/>
+          <w:szCs w:val="26"/>
+        </w:rPr>
+      </w:pPr>
+      <w:r>
+        <w:rPr>
+          <w:rFonts w:ascii="Lucida Grande" w:hAnsi="Lucida Grande" w:cs="Lucida Grande"/>
+          <w:color w:val="333333"/>
+          <w:sz w:val="26"/>
+          <w:szCs w:val="26"/>
+        </w:rPr>
+        <w:t>Read through the file. If you see any entry you'd like to change, copy it, including the comment describing what it does, paste it into your personal settings file, &amp; change it there. Leave the original lines behind in the default settings file.</w:t>
+      </w:r>
+    </w:p>
+    <w:p>
+      <w:pPr>
+        <w:pStyle w:val="NormalWeb"/>
+        <w:spacing w:before="0" w:beforeAutospacing="0" w:after="150" w:afterAutospacing="0"/>
+        <w:rPr>
+          <w:rFonts w:ascii="Lucida Grande" w:hAnsi="Lucida Grande" w:cs="Lucida Grande"/>
+          <w:color w:val="333333"/>
+          <w:sz w:val="26"/>
+          <w:szCs w:val="26"/>
+        </w:rPr>
+      </w:pPr>
+    </w:p>
+    <w:p>
+      <w:pPr>
+        <w:pStyle w:val="NormalWeb"/>
+        <w:numPr>
+          <w:ilvl w:val="0"/>
+          <w:numId w:val="2"/>
+        </w:numPr>
+        <w:spacing w:before="0" w:beforeAutospacing="0" w:after="150" w:afterAutospacing="0"/>
+        <w:rPr>
+          <w:rFonts w:ascii="Lucida Grande" w:hAnsi="Lucida Grande" w:cs="Lucida Grande"/>
+          <w:color w:val="333333"/>
+          <w:sz w:val="26"/>
+          <w:szCs w:val="26"/>
+        </w:rPr>
+      </w:pPr>
+      <w:bookmarkStart w:id="0" w:name="_GoBack"/>
+      <w:bookmarkEnd w:id="0"/>
+    </w:p>
+    <w:p>
+      <w:pPr>
+        <w:pStyle w:val="ListParagraph"/>
+        <w:rPr>
+          <w:rFonts w:eastAsia="Times New Roman" w:cs="Arial"/>
+          <w:color w:val="2C2C2C"/>
+          <w:shd w:val="clear" w:color="auto" w:fill="FCFCFC"/>
+        </w:rPr>
+      </w:pPr>
+    </w:p>
+    <w:p>
+      <w:pPr>
         <w:pStyle w:val="ListParagraph"/>
         <w:rPr>
           <w:rFonts w:eastAsia="Times New Roman"/>
@@ -263,7 +896,7 @@
         </w:rPr>
         <w:t xml:space="preserve">how all hidden files on Mac:  Reference:  </w:t>
       </w:r>
-      <w:hyperlink r:id="rId9" w:history="1">
+      <w:hyperlink r:id="rId12" w:history="1">
         <w:r>
           <w:rPr>
             <w:rStyle w:val="Hyperlink"/>
@@ -628,7 +1261,6 @@
           <w:sz w:val="28"/>
           <w:szCs w:val="28"/>
         </w:rPr>
-        <w:lastRenderedPageBreak/>
         <w:drawing>
           <wp:inline distT="0" distB="0" distL="0" distR="0" wp14:anchorId="78E17892" wp14:editId="7CDB7604">
             <wp:extent cx="2654300" cy="3302000"/>
@@ -647,7 +1279,7 @@
                     </pic:cNvPicPr>
                   </pic:nvPicPr>
                   <pic:blipFill>
-                    <a:blip r:embed="rId10">
+                    <a:blip r:embed="rId13">
                       <a:extLst>
                         <a:ext uri="{28A0092B-C50C-407E-A947-70E740481C1C}">
                           <a14:useLocalDpi xmlns:a14="http://schemas.microsoft.com/office/drawing/2010/main" val="0"/>
@@ -746,8 +1378,6 @@
           <w:szCs w:val="28"/>
         </w:rPr>
       </w:pPr>
-      <w:bookmarkStart w:id="0" w:name="_GoBack"/>
-      <w:bookmarkEnd w:id="0"/>
     </w:p>
     <w:p>
       <w:pPr>
@@ -887,7 +1517,7 @@
       <w:pPr>
         <w:ind w:left="720"/>
       </w:pPr>
-      <w:hyperlink r:id="rId11" w:history="1">
+      <w:hyperlink r:id="rId14" w:history="1">
         <w:r>
           <w:rPr>
             <w:rStyle w:val="Hyperlink"/>
@@ -905,7 +1535,7 @@
       <w:pPr>
         <w:ind w:left="720"/>
       </w:pPr>
-      <w:hyperlink r:id="rId12" w:history="1">
+      <w:hyperlink r:id="rId15" w:history="1">
         <w:r>
           <w:rPr>
             <w:rStyle w:val="Hyperlink"/>
@@ -941,7 +1571,7 @@
       <w:pPr>
         <w:ind w:left="720"/>
       </w:pPr>
-      <w:hyperlink r:id="rId13" w:history="1">
+      <w:hyperlink r:id="rId16" w:history="1">
         <w:r>
           <w:rPr>
             <w:rStyle w:val="Hyperlink"/>
@@ -1154,7 +1784,7 @@
         </w:rPr>
         <w:t>curl -L </w:t>
       </w:r>
-      <w:hyperlink r:id="rId14" w:history="1">
+      <w:hyperlink r:id="rId17" w:history="1">
         <w:r>
           <w:rPr>
             <w:rStyle w:val="Hyperlink"/>
@@ -1404,7 +2034,7 @@
           <w:szCs w:val="20"/>
         </w:rPr>
       </w:pPr>
-      <w:hyperlink r:id="rId15" w:history="1">
+      <w:hyperlink r:id="rId18" w:history="1">
         <w:r>
           <w:rPr>
             <w:rStyle w:val="Hyperlink"/>
@@ -1450,7 +2080,7 @@
           <w:szCs w:val="20"/>
         </w:rPr>
       </w:pPr>
-      <w:hyperlink r:id="rId16" w:history="1">
+      <w:hyperlink r:id="rId19" w:history="1">
         <w:r>
           <w:rPr>
             <w:rStyle w:val="Hyperlink"/>
@@ -1536,7 +2166,7 @@
       <w:r>
         <w:t xml:space="preserve">Install Terminal keys to Launch Sublime, follow directions at:  </w:t>
       </w:r>
-      <w:hyperlink r:id="rId17" w:history="1">
+      <w:hyperlink r:id="rId20" w:history="1">
         <w:r>
           <w:rPr>
             <w:rStyle w:val="Hyperlink"/>
@@ -2625,7 +3255,7 @@
         </w:rPr>
         <w:t> </w:t>
       </w:r>
-      <w:hyperlink r:id="rId18" w:tgtFrame="_blank" w:history="1">
+      <w:hyperlink r:id="rId21" w:tgtFrame="_blank" w:history="1">
         <w:r>
           <w:rPr>
             <w:rStyle w:val="Hyperlink"/>
@@ -2651,8 +3281,8 @@
     </w:p>
     <w:p/>
     <w:sectPr>
-      <w:headerReference w:type="default" r:id="rId19"/>
-      <w:footerReference w:type="default" r:id="rId20"/>
+      <w:headerReference w:type="default" r:id="rId22"/>
+      <w:footerReference w:type="default" r:id="rId23"/>
       <w:pgSz w:w="12240" w:h="15840"/>
       <w:pgMar w:top="1440" w:right="1440" w:bottom="1440" w:left="1440" w:header="720" w:footer="720" w:gutter="0"/>
       <w:cols w:space="720"/>
@@ -3173,6 +3803,95 @@
     </w:lvl>
   </w:abstractNum>
   <w:abstractNum w:abstractNumId="3">
+    <w:nsid w:val="15494789"/>
+    <w:multiLevelType w:val="hybridMultilevel"/>
+    <w:tmpl w:val="A698B206"/>
+    <w:lvl w:ilvl="0" w:tplc="281E5B08">
+      <w:start w:val="1"/>
+      <w:numFmt w:val="decimal"/>
+      <w:lvlText w:val="%1)"/>
+      <w:lvlJc w:val="left"/>
+      <w:pPr>
+        <w:ind w:left="1080" w:hanging="360"/>
+      </w:pPr>
+      <w:rPr>
+        <w:rFonts w:hint="default"/>
+      </w:rPr>
+    </w:lvl>
+    <w:lvl w:ilvl="1" w:tplc="04090019" w:tentative="1">
+      <w:start w:val="1"/>
+      <w:numFmt w:val="lowerLetter"/>
+      <w:lvlText w:val="%2."/>
+      <w:lvlJc w:val="left"/>
+      <w:pPr>
+        <w:ind w:left="1800" w:hanging="360"/>
+      </w:pPr>
+    </w:lvl>
+    <w:lvl w:ilvl="2" w:tplc="0409001B" w:tentative="1">
+      <w:start w:val="1"/>
+      <w:numFmt w:val="lowerRoman"/>
+      <w:lvlText w:val="%3."/>
+      <w:lvlJc w:val="right"/>
+      <w:pPr>
+        <w:ind w:left="2520" w:hanging="180"/>
+      </w:pPr>
+    </w:lvl>
+    <w:lvl w:ilvl="3" w:tplc="0409000F" w:tentative="1">
+      <w:start w:val="1"/>
+      <w:numFmt w:val="decimal"/>
+      <w:lvlText w:val="%4."/>
+      <w:lvlJc w:val="left"/>
+      <w:pPr>
+        <w:ind w:left="3240" w:hanging="360"/>
+      </w:pPr>
+    </w:lvl>
+    <w:lvl w:ilvl="4" w:tplc="04090019" w:tentative="1">
+      <w:start w:val="1"/>
+      <w:numFmt w:val="lowerLetter"/>
+      <w:lvlText w:val="%5."/>
+      <w:lvlJc w:val="left"/>
+      <w:pPr>
+        <w:ind w:left="3960" w:hanging="360"/>
+      </w:pPr>
+    </w:lvl>
+    <w:lvl w:ilvl="5" w:tplc="0409001B" w:tentative="1">
+      <w:start w:val="1"/>
+      <w:numFmt w:val="lowerRoman"/>
+      <w:lvlText w:val="%6."/>
+      <w:lvlJc w:val="right"/>
+      <w:pPr>
+        <w:ind w:left="4680" w:hanging="180"/>
+      </w:pPr>
+    </w:lvl>
+    <w:lvl w:ilvl="6" w:tplc="0409000F" w:tentative="1">
+      <w:start w:val="1"/>
+      <w:numFmt w:val="decimal"/>
+      <w:lvlText w:val="%7."/>
+      <w:lvlJc w:val="left"/>
+      <w:pPr>
+        <w:ind w:left="5400" w:hanging="360"/>
+      </w:pPr>
+    </w:lvl>
+    <w:lvl w:ilvl="7" w:tplc="04090019" w:tentative="1">
+      <w:start w:val="1"/>
+      <w:numFmt w:val="lowerLetter"/>
+      <w:lvlText w:val="%8."/>
+      <w:lvlJc w:val="left"/>
+      <w:pPr>
+        <w:ind w:left="6120" w:hanging="360"/>
+      </w:pPr>
+    </w:lvl>
+    <w:lvl w:ilvl="8" w:tplc="0409001B" w:tentative="1">
+      <w:start w:val="1"/>
+      <w:numFmt w:val="lowerRoman"/>
+      <w:lvlText w:val="%9."/>
+      <w:lvlJc w:val="right"/>
+      <w:pPr>
+        <w:ind w:left="6840" w:hanging="180"/>
+      </w:pPr>
+    </w:lvl>
+  </w:abstractNum>
+  <w:abstractNum w:abstractNumId="4">
     <w:nsid w:val="32105772"/>
     <w:multiLevelType w:val="hybridMultilevel"/>
     <w:tmpl w:val="493AAADE"/>
@@ -3285,7 +4004,7 @@
       </w:rPr>
     </w:lvl>
   </w:abstractNum>
-  <w:abstractNum w:abstractNumId="4">
+  <w:abstractNum w:abstractNumId="5">
     <w:nsid w:val="332018E8"/>
     <w:multiLevelType w:val="multilevel"/>
     <w:tmpl w:val="6A408D46"/>
@@ -3434,7 +4153,7 @@
       </w:rPr>
     </w:lvl>
   </w:abstractNum>
-  <w:abstractNum w:abstractNumId="5">
+  <w:abstractNum w:abstractNumId="6">
     <w:nsid w:val="4509389E"/>
     <w:multiLevelType w:val="hybridMultilevel"/>
     <w:tmpl w:val="19509388"/>
@@ -3547,7 +4266,7 @@
       </w:rPr>
     </w:lvl>
   </w:abstractNum>
-  <w:abstractNum w:abstractNumId="6">
+  <w:abstractNum w:abstractNumId="7">
     <w:nsid w:val="5847529C"/>
     <w:multiLevelType w:val="hybridMultilevel"/>
     <w:tmpl w:val="F8A698BC"/>
@@ -3636,7 +4355,7 @@
       </w:pPr>
     </w:lvl>
   </w:abstractNum>
-  <w:abstractNum w:abstractNumId="7">
+  <w:abstractNum w:abstractNumId="8">
     <w:nsid w:val="77E979C6"/>
     <w:multiLevelType w:val="multilevel"/>
     <w:tmpl w:val="E850D882"/>
@@ -3785,11 +4504,160 @@
       </w:rPr>
     </w:lvl>
   </w:abstractNum>
-  <w:abstractNum w:abstractNumId="8">
+  <w:abstractNum w:abstractNumId="9">
+    <w:nsid w:val="77F702CE"/>
+    <w:multiLevelType w:val="multilevel"/>
+    <w:tmpl w:val="711A8F58"/>
+    <w:lvl w:ilvl="0">
+      <w:start w:val="1"/>
+      <w:numFmt w:val="bullet"/>
+      <w:lvlText w:val=""/>
+      <w:lvlJc w:val="left"/>
+      <w:pPr>
+        <w:tabs>
+          <w:tab w:val="num" w:pos="1080"/>
+        </w:tabs>
+        <w:ind w:left="1080" w:hanging="360"/>
+      </w:pPr>
+      <w:rPr>
+        <w:rFonts w:ascii="Symbol" w:hAnsi="Symbol" w:hint="default"/>
+        <w:sz w:val="20"/>
+      </w:rPr>
+    </w:lvl>
+    <w:lvl w:ilvl="1" w:tentative="1">
+      <w:start w:val="1"/>
+      <w:numFmt w:val="bullet"/>
+      <w:lvlText w:val="o"/>
+      <w:lvlJc w:val="left"/>
+      <w:pPr>
+        <w:tabs>
+          <w:tab w:val="num" w:pos="1800"/>
+        </w:tabs>
+        <w:ind w:left="1800" w:hanging="360"/>
+      </w:pPr>
+      <w:rPr>
+        <w:rFonts w:ascii="Courier New" w:hAnsi="Courier New" w:hint="default"/>
+        <w:sz w:val="20"/>
+      </w:rPr>
+    </w:lvl>
+    <w:lvl w:ilvl="2" w:tentative="1">
+      <w:start w:val="1"/>
+      <w:numFmt w:val="bullet"/>
+      <w:lvlText w:val=""/>
+      <w:lvlJc w:val="left"/>
+      <w:pPr>
+        <w:tabs>
+          <w:tab w:val="num" w:pos="2520"/>
+        </w:tabs>
+        <w:ind w:left="2520" w:hanging="360"/>
+      </w:pPr>
+      <w:rPr>
+        <w:rFonts w:ascii="Wingdings" w:hAnsi="Wingdings" w:hint="default"/>
+        <w:sz w:val="20"/>
+      </w:rPr>
+    </w:lvl>
+    <w:lvl w:ilvl="3" w:tentative="1">
+      <w:start w:val="1"/>
+      <w:numFmt w:val="bullet"/>
+      <w:lvlText w:val=""/>
+      <w:lvlJc w:val="left"/>
+      <w:pPr>
+        <w:tabs>
+          <w:tab w:val="num" w:pos="3240"/>
+        </w:tabs>
+        <w:ind w:left="3240" w:hanging="360"/>
+      </w:pPr>
+      <w:rPr>
+        <w:rFonts w:ascii="Wingdings" w:hAnsi="Wingdings" w:hint="default"/>
+        <w:sz w:val="20"/>
+      </w:rPr>
+    </w:lvl>
+    <w:lvl w:ilvl="4" w:tentative="1">
+      <w:start w:val="1"/>
+      <w:numFmt w:val="bullet"/>
+      <w:lvlText w:val=""/>
+      <w:lvlJc w:val="left"/>
+      <w:pPr>
+        <w:tabs>
+          <w:tab w:val="num" w:pos="3960"/>
+        </w:tabs>
+        <w:ind w:left="3960" w:hanging="360"/>
+      </w:pPr>
+      <w:rPr>
+        <w:rFonts w:ascii="Wingdings" w:hAnsi="Wingdings" w:hint="default"/>
+        <w:sz w:val="20"/>
+      </w:rPr>
+    </w:lvl>
+    <w:lvl w:ilvl="5" w:tentative="1">
+      <w:start w:val="1"/>
+      <w:numFmt w:val="bullet"/>
+      <w:lvlText w:val=""/>
+      <w:lvlJc w:val="left"/>
+      <w:pPr>
+        <w:tabs>
+          <w:tab w:val="num" w:pos="4680"/>
+        </w:tabs>
+        <w:ind w:left="4680" w:hanging="360"/>
+      </w:pPr>
+      <w:rPr>
+        <w:rFonts w:ascii="Wingdings" w:hAnsi="Wingdings" w:hint="default"/>
+        <w:sz w:val="20"/>
+      </w:rPr>
+    </w:lvl>
+    <w:lvl w:ilvl="6" w:tentative="1">
+      <w:start w:val="1"/>
+      <w:numFmt w:val="bullet"/>
+      <w:lvlText w:val=""/>
+      <w:lvlJc w:val="left"/>
+      <w:pPr>
+        <w:tabs>
+          <w:tab w:val="num" w:pos="5400"/>
+        </w:tabs>
+        <w:ind w:left="5400" w:hanging="360"/>
+      </w:pPr>
+      <w:rPr>
+        <w:rFonts w:ascii="Wingdings" w:hAnsi="Wingdings" w:hint="default"/>
+        <w:sz w:val="20"/>
+      </w:rPr>
+    </w:lvl>
+    <w:lvl w:ilvl="7" w:tentative="1">
+      <w:start w:val="1"/>
+      <w:numFmt w:val="bullet"/>
+      <w:lvlText w:val=""/>
+      <w:lvlJc w:val="left"/>
+      <w:pPr>
+        <w:tabs>
+          <w:tab w:val="num" w:pos="6120"/>
+        </w:tabs>
+        <w:ind w:left="6120" w:hanging="360"/>
+      </w:pPr>
+      <w:rPr>
+        <w:rFonts w:ascii="Wingdings" w:hAnsi="Wingdings" w:hint="default"/>
+        <w:sz w:val="20"/>
+      </w:rPr>
+    </w:lvl>
+    <w:lvl w:ilvl="8" w:tentative="1">
+      <w:start w:val="1"/>
+      <w:numFmt w:val="bullet"/>
+      <w:lvlText w:val=""/>
+      <w:lvlJc w:val="left"/>
+      <w:pPr>
+        <w:tabs>
+          <w:tab w:val="num" w:pos="6840"/>
+        </w:tabs>
+        <w:ind w:left="6840" w:hanging="360"/>
+      </w:pPr>
+      <w:rPr>
+        <w:rFonts w:ascii="Wingdings" w:hAnsi="Wingdings" w:hint="default"/>
+        <w:sz w:val="20"/>
+      </w:rPr>
+    </w:lvl>
+  </w:abstractNum>
+  <w:abstractNum w:abstractNumId="10">
     <w:nsid w:val="795035AF"/>
     <w:multiLevelType w:val="hybridMultilevel"/>
-    <w:tmpl w:val="C7A0D6A0"/>
-    <w:lvl w:ilvl="0" w:tplc="6A6E9F6E">
+    <w:tmpl w:val="D58022D4"/>
+    <w:lvl w:ilvl="0" w:tplc="9B489A9E">
       <w:start w:val="1"/>
       <w:numFmt w:val="decimal"/>
       <w:lvlText w:val="%1)"/>
@@ -3877,19 +4745,19 @@
     </w:lvl>
   </w:abstractNum>
   <w:num w:numId="1">
-    <w:abstractNumId w:val="4"/>
+    <w:abstractNumId w:val="5"/>
   </w:num>
   <w:num w:numId="2">
-    <w:abstractNumId w:val="8"/>
+    <w:abstractNumId w:val="10"/>
   </w:num>
   <w:num w:numId="3">
     <w:abstractNumId w:val="0"/>
   </w:num>
   <w:num w:numId="4">
-    <w:abstractNumId w:val="5"/>
+    <w:abstractNumId w:val="6"/>
   </w:num>
   <w:num w:numId="5">
-    <w:abstractNumId w:val="7"/>
+    <w:abstractNumId w:val="8"/>
   </w:num>
   <w:num w:numId="6">
     <w:abstractNumId w:val="1"/>
@@ -3898,9 +4766,15 @@
     <w:abstractNumId w:val="2"/>
   </w:num>
   <w:num w:numId="8">
-    <w:abstractNumId w:val="6"/>
+    <w:abstractNumId w:val="7"/>
   </w:num>
   <w:num w:numId="9">
+    <w:abstractNumId w:val="4"/>
+  </w:num>
+  <w:num w:numId="10">
+    <w:abstractNumId w:val="9"/>
+  </w:num>
+  <w:num w:numId="11">
     <w:abstractNumId w:val="3"/>
   </w:num>
 </w:numbering>
@@ -4521,6 +5395,17 @@
       <w:u w:val="single"/>
     </w:rPr>
   </w:style>
+  <w:style w:type="character" w:styleId="Strong">
+    <w:name w:val="Strong"/>
+    <w:basedOn w:val="DefaultParagraphFont"/>
+    <w:uiPriority w:val="22"/>
+    <w:qFormat/>
+    <w:rsid w:val="00E909FE"/>
+    <w:rPr>
+      <w:b/>
+      <w:bCs/>
+    </w:rPr>
+  </w:style>
 </w:styles>
 </file>
 
@@ -4790,7 +5675,7 @@
 </file>
 
 <file path=customXml/itemProps1.xml><?xml version="1.0" encoding="utf-8"?>
-<ds:datastoreItem xmlns:ds="http://schemas.openxmlformats.org/officeDocument/2006/customXml" ds:itemID="{2DA9DFBD-2E44-A648-80A7-9C72BEDDFE3D}">
+<ds:datastoreItem xmlns:ds="http://schemas.openxmlformats.org/officeDocument/2006/customXml" ds:itemID="{410A34C5-190C-A149-A386-21CA76AACA1F}">
   <ds:schemaRefs>
     <ds:schemaRef ds:uri="http://schemas.openxmlformats.org/officeDocument/2006/bibliography"/>
   </ds:schemaRefs>

</xml_diff>